<commit_message>
Added gitignore, modified docs, added qr
</commit_message>
<xml_diff>
--- a/BartSimpson/TP53c.215C-T_Bart_Simpson.docx
+++ b/BartSimpson/TP53c.215C-T_Bart_Simpson.docx
@@ -30,7 +30,29 @@
           <w:sz w:val="32"/>
           <w:szCs w:val="32"/>
         </w:rPr>
-        <w:t xml:space="preserve"> TP53:c.215C&gt;T</w:t>
+        <w:t xml:space="preserve"> TP</w:t>
+      </w:r>
+      <w:proofErr w:type="gramStart"/>
+      <w:r>
+        <w:rPr>
+          <w:b/>
+          <w:bCs/>
+          <w:color w:val="5B9BD5" w:themeColor="accent5"/>
+          <w:sz w:val="32"/>
+          <w:szCs w:val="32"/>
+        </w:rPr>
+        <w:t>53:c.</w:t>
+      </w:r>
+      <w:proofErr w:type="gramEnd"/>
+      <w:r>
+        <w:rPr>
+          <w:b/>
+          <w:bCs/>
+          <w:color w:val="5B9BD5" w:themeColor="accent5"/>
+          <w:sz w:val="32"/>
+          <w:szCs w:val="32"/>
+        </w:rPr>
+        <w:t>215C&gt;T</w:t>
       </w:r>
     </w:p>
     <w:tbl>
@@ -231,11 +253,19 @@
                 <w:lang w:val="en-GB"/>
               </w:rPr>
             </w:pPr>
-            <w:r>
-              <w:rPr>
-                <w:lang w:val="en-GB"/>
-              </w:rPr>
-              <w:t>Ensembl: ENSG00000141510</w:t>
+            <w:proofErr w:type="spellStart"/>
+            <w:r>
+              <w:rPr>
+                <w:lang w:val="en-GB"/>
+              </w:rPr>
+              <w:t>Ensembl</w:t>
+            </w:r>
+            <w:proofErr w:type="spellEnd"/>
+            <w:r>
+              <w:rPr>
+                <w:lang w:val="en-GB"/>
+              </w:rPr>
+              <w:t>: ENSG00000141510</w:t>
             </w:r>
           </w:p>
           <w:p>
@@ -367,7 +397,21 @@
                 <w:b/>
                 <w:bCs/>
               </w:rPr>
-              <w:t>Transcrito de referéncia</w:t>
+              <w:t>Transcrito de refer</w:t>
+            </w:r>
+            <w:r>
+              <w:rPr>
+                <w:b/>
+                <w:bCs/>
+              </w:rPr>
+              <w:t>e</w:t>
+            </w:r>
+            <w:r>
+              <w:rPr>
+                <w:b/>
+                <w:bCs/>
+              </w:rPr>
+              <w:t>ncia</w:t>
             </w:r>
           </w:p>
         </w:tc>
@@ -382,11 +426,19 @@
                 <w:lang w:val="en-GB"/>
               </w:rPr>
             </w:pPr>
-            <w:r>
-              <w:rPr>
-                <w:lang w:val="en-GB"/>
-              </w:rPr>
-              <w:t>Ensembl: ENST00000269305.9</w:t>
+            <w:proofErr w:type="spellStart"/>
+            <w:r>
+              <w:rPr>
+                <w:lang w:val="en-GB"/>
+              </w:rPr>
+              <w:t>Ensembl</w:t>
+            </w:r>
+            <w:proofErr w:type="spellEnd"/>
+            <w:r>
+              <w:rPr>
+                <w:lang w:val="en-GB"/>
+              </w:rPr>
+              <w:t>: ENST00000269305.9</w:t>
             </w:r>
           </w:p>
           <w:p>
@@ -416,11 +468,19 @@
                 <w:lang w:val="en-GB"/>
               </w:rPr>
             </w:pPr>
-            <w:r>
-              <w:rPr>
-                <w:lang w:val="en-GB"/>
-              </w:rPr>
-              <w:t xml:space="preserve">dbSNP: </w:t>
+            <w:proofErr w:type="spellStart"/>
+            <w:r>
+              <w:rPr>
+                <w:lang w:val="en-GB"/>
+              </w:rPr>
+              <w:t>dbSNP</w:t>
+            </w:r>
+            <w:proofErr w:type="spellEnd"/>
+            <w:r>
+              <w:rPr>
+                <w:lang w:val="en-GB"/>
+              </w:rPr>
+              <w:t xml:space="preserve">: </w:t>
             </w:r>
             <w:r>
               <w:rPr>
@@ -511,7 +571,23 @@
                 <w:b/>
                 <w:bCs/>
               </w:rPr>
-              <w:t>Localización cr.</w:t>
+              <w:t xml:space="preserve">Localización </w:t>
+            </w:r>
+            <w:proofErr w:type="spellStart"/>
+            <w:r>
+              <w:rPr>
+                <w:b/>
+                <w:bCs/>
+              </w:rPr>
+              <w:t>cr</w:t>
+            </w:r>
+            <w:proofErr w:type="spellEnd"/>
+            <w:r>
+              <w:rPr>
+                <w:b/>
+                <w:bCs/>
+              </w:rPr>
+              <w:t>.</w:t>
             </w:r>
           </w:p>
         </w:tc>
@@ -600,7 +676,15 @@
               <w:cnfStyle w:val="000000100000" w:firstRow="0" w:lastRow="0" w:firstColumn="0" w:lastColumn="0" w:oddVBand="0" w:evenVBand="0" w:oddHBand="1" w:evenHBand="0" w:firstRowFirstColumn="0" w:firstRowLastColumn="0" w:lastRowFirstColumn="0" w:lastRowLastColumn="0"/>
             </w:pPr>
             <w:r>
-              <w:t xml:space="preserve">ENST00000269305.9:c.215C&gt;T </w:t>
+              <w:t>ENST00000269305.</w:t>
+            </w:r>
+            <w:proofErr w:type="gramStart"/>
+            <w:r>
+              <w:t>9:c.</w:t>
+            </w:r>
+            <w:proofErr w:type="gramEnd"/>
+            <w:r>
+              <w:t xml:space="preserve">215C&gt;T </w:t>
             </w:r>
           </w:p>
         </w:tc>
@@ -669,7 +753,31 @@
               <w:cnfStyle w:val="000000000000" w:firstRow="0" w:lastRow="0" w:firstColumn="0" w:lastColumn="0" w:oddVBand="0" w:evenVBand="0" w:oddHBand="0" w:evenHBand="0" w:firstRowFirstColumn="0" w:firstRowLastColumn="0" w:lastRowFirstColumn="0" w:lastRowLastColumn="0"/>
             </w:pPr>
             <w:r>
-              <w:t>SNP (Single Nucleotide Polymorphism)</w:t>
+              <w:t>SNP (</w:t>
+            </w:r>
+            <w:proofErr w:type="gramStart"/>
+            <w:r>
+              <w:t>Single</w:t>
+            </w:r>
+            <w:proofErr w:type="gramEnd"/>
+            <w:r>
+              <w:t xml:space="preserve"> </w:t>
+            </w:r>
+            <w:proofErr w:type="spellStart"/>
+            <w:r>
+              <w:t>Nucleotide</w:t>
+            </w:r>
+            <w:proofErr w:type="spellEnd"/>
+            <w:r>
+              <w:t xml:space="preserve"> </w:t>
+            </w:r>
+            <w:proofErr w:type="spellStart"/>
+            <w:r>
+              <w:t>Polymorphism</w:t>
+            </w:r>
+            <w:proofErr w:type="spellEnd"/>
+            <w:r>
+              <w:t>)</w:t>
             </w:r>
           </w:p>
         </w:tc>
@@ -723,7 +831,23 @@
                 <w:b/>
                 <w:bCs/>
               </w:rPr>
-              <w:t xml:space="preserve"> (cigoticidad)</w:t>
+              <w:t xml:space="preserve"> (</w:t>
+            </w:r>
+            <w:proofErr w:type="spellStart"/>
+            <w:r>
+              <w:rPr>
+                <w:b/>
+                <w:bCs/>
+              </w:rPr>
+              <w:t>cigoticidad</w:t>
+            </w:r>
+            <w:proofErr w:type="spellEnd"/>
+            <w:r>
+              <w:rPr>
+                <w:b/>
+                <w:bCs/>
+              </w:rPr>
+              <w:t>)</w:t>
             </w:r>
           </w:p>
         </w:tc>
@@ -767,7 +891,15 @@
               <w:t xml:space="preserve"> lecturas del alelo </w:t>
             </w:r>
             <w:r>
-              <w:t xml:space="preserve">G (wt) </w:t>
+              <w:t>G (</w:t>
+            </w:r>
+            <w:proofErr w:type="spellStart"/>
+            <w:r>
+              <w:t>wt</w:t>
+            </w:r>
+            <w:proofErr w:type="spellEnd"/>
+            <w:r>
+              <w:t xml:space="preserve">) </w:t>
             </w:r>
             <w:r>
               <w:t xml:space="preserve">y </w:t>
@@ -779,7 +911,15 @@
               <w:t xml:space="preserve"> del alelo </w:t>
             </w:r>
             <w:r>
-              <w:t>A (var).</w:t>
+              <w:t>A (</w:t>
+            </w:r>
+            <w:proofErr w:type="spellStart"/>
+            <w:r>
+              <w:t>var</w:t>
+            </w:r>
+            <w:proofErr w:type="spellEnd"/>
+            <w:r>
+              <w:t>).</w:t>
             </w:r>
           </w:p>
         </w:tc>
@@ -802,8 +942,13 @@
               <w:cnfStyle w:val="000000100000" w:firstRow="0" w:lastRow="0" w:firstColumn="0" w:lastColumn="0" w:oddVBand="0" w:evenVBand="0" w:oddHBand="1" w:evenHBand="0" w:firstRowFirstColumn="0" w:firstRowLastColumn="0" w:lastRowFirstColumn="0" w:lastRowLastColumn="0"/>
             </w:pPr>
             <w:r>
-              <w:t>.vcf</w:t>
-            </w:r>
+              <w:t>.</w:t>
+            </w:r>
+            <w:proofErr w:type="spellStart"/>
+            <w:r>
+              <w:t>vcf</w:t>
+            </w:r>
+            <w:proofErr w:type="spellEnd"/>
           </w:p>
         </w:tc>
       </w:tr>
@@ -934,15 +1079,36 @@
               <w:cnfStyle w:val="000000100000" w:firstRow="0" w:lastRow="0" w:firstColumn="0" w:lastColumn="0" w:oddVBand="0" w:evenVBand="0" w:oddHBand="1" w:evenHBand="0" w:firstRowFirstColumn="0" w:firstRowLastColumn="0" w:lastRowFirstColumn="0" w:lastRowLastColumn="0"/>
             </w:pPr>
             <w:r>
-              <w:t>P53 (Cellular tumor antigen p53)</w:t>
-            </w:r>
-          </w:p>
-          <w:p>
-            <w:pPr>
-              <w:cnfStyle w:val="000000100000" w:firstRow="0" w:lastRow="0" w:firstColumn="0" w:lastColumn="0" w:oddVBand="0" w:evenVBand="0" w:oddHBand="1" w:evenHBand="0" w:firstRowFirstColumn="0" w:firstRowLastColumn="0" w:lastRowFirstColumn="0" w:lastRowLastColumn="0"/>
-            </w:pPr>
-            <w:r>
-              <w:t xml:space="preserve">UniProt: </w:t>
+              <w:t>P53 (</w:t>
+            </w:r>
+            <w:proofErr w:type="spellStart"/>
+            <w:r>
+              <w:t>Cellular</w:t>
+            </w:r>
+            <w:proofErr w:type="spellEnd"/>
+            <w:r>
+              <w:t xml:space="preserve"> tumor </w:t>
+            </w:r>
+            <w:proofErr w:type="spellStart"/>
+            <w:r>
+              <w:t>antigen</w:t>
+            </w:r>
+            <w:proofErr w:type="spellEnd"/>
+            <w:r>
+              <w:t xml:space="preserve"> p53)</w:t>
+            </w:r>
+          </w:p>
+          <w:p>
+            <w:pPr>
+              <w:cnfStyle w:val="000000100000" w:firstRow="0" w:lastRow="0" w:firstColumn="0" w:lastColumn="0" w:oddVBand="0" w:evenVBand="0" w:oddHBand="1" w:evenHBand="0" w:firstRowFirstColumn="0" w:firstRowLastColumn="0" w:lastRowFirstColumn="0" w:lastRowLastColumn="0"/>
+            </w:pPr>
+            <w:proofErr w:type="spellStart"/>
+            <w:r>
+              <w:t>UniProt</w:t>
+            </w:r>
+            <w:proofErr w:type="spellEnd"/>
+            <w:r>
+              <w:t xml:space="preserve">: </w:t>
             </w:r>
             <w:r>
               <w:t xml:space="preserve">P04637 </w:t>
@@ -1013,7 +1179,15 @@
               <w:cnfStyle w:val="000000000000" w:firstRow="0" w:lastRow="0" w:firstColumn="0" w:lastColumn="0" w:oddVBand="0" w:evenVBand="0" w:oddHBand="0" w:evenHBand="0" w:firstRowFirstColumn="0" w:firstRowLastColumn="0" w:lastRowFirstColumn="0" w:lastRowLastColumn="0"/>
             </w:pPr>
             <w:r>
-              <w:t xml:space="preserve">ENSP00000269305.4:p.Pro72Leu </w:t>
+              <w:t>ENSP00000269305.</w:t>
+            </w:r>
+            <w:proofErr w:type="gramStart"/>
+            <w:r>
+              <w:t>4:p</w:t>
+            </w:r>
+            <w:proofErr w:type="gramEnd"/>
+            <w:r>
+              <w:t xml:space="preserve">.Pro72Leu </w:t>
             </w:r>
           </w:p>
           <w:p>
@@ -1021,8 +1195,21 @@
               <w:cnfStyle w:val="000000000000" w:firstRow="0" w:lastRow="0" w:firstColumn="0" w:lastColumn="0" w:oddVBand="0" w:evenVBand="0" w:oddHBand="0" w:evenHBand="0" w:firstRowFirstColumn="0" w:firstRowLastColumn="0" w:lastRowFirstColumn="0" w:lastRowLastColumn="0"/>
             </w:pPr>
             <w:r>
-              <w:t>posición: 72, aminoácidos: P/L, codones: cCc/cTc</w:t>
-            </w:r>
+              <w:t xml:space="preserve">posición: 72, aminoácidos: P/L, codones: </w:t>
+            </w:r>
+            <w:proofErr w:type="spellStart"/>
+            <w:r>
+              <w:t>cCc</w:t>
+            </w:r>
+            <w:proofErr w:type="spellEnd"/>
+            <w:r>
+              <w:t>/</w:t>
+            </w:r>
+            <w:proofErr w:type="spellStart"/>
+            <w:r>
+              <w:t>cTc</w:t>
+            </w:r>
+            <w:proofErr w:type="spellEnd"/>
           </w:p>
         </w:tc>
         <w:tc>
@@ -1085,9 +1272,19 @@
             <w:pPr>
               <w:cnfStyle w:val="000000100000" w:firstRow="0" w:lastRow="0" w:firstColumn="0" w:lastColumn="0" w:oddVBand="0" w:evenVBand="0" w:oddHBand="1" w:evenHBand="0" w:firstRowFirstColumn="0" w:firstRowLastColumn="0" w:lastRowFirstColumn="0" w:lastRowLastColumn="0"/>
             </w:pPr>
-            <w:r>
-              <w:t>Missense Variant</w:t>
-            </w:r>
+            <w:proofErr w:type="spellStart"/>
+            <w:r>
+              <w:t>Missense</w:t>
+            </w:r>
+            <w:proofErr w:type="spellEnd"/>
+            <w:r>
+              <w:t xml:space="preserve"> </w:t>
+            </w:r>
+            <w:proofErr w:type="spellStart"/>
+            <w:r>
+              <w:t>Variant</w:t>
+            </w:r>
+            <w:proofErr w:type="spellEnd"/>
           </w:p>
         </w:tc>
         <w:tc>
@@ -1181,11 +1378,19 @@
                 <w:lang w:val="en-GB"/>
               </w:rPr>
             </w:pPr>
-            <w:r>
-              <w:rPr>
-                <w:lang w:val="en-GB"/>
-              </w:rPr>
-              <w:t>PolyPhen: benign with a score of 0.083 </w:t>
+            <w:proofErr w:type="spellStart"/>
+            <w:r>
+              <w:rPr>
+                <w:lang w:val="en-GB"/>
+              </w:rPr>
+              <w:t>PolyPhen</w:t>
+            </w:r>
+            <w:proofErr w:type="spellEnd"/>
+            <w:r>
+              <w:rPr>
+                <w:lang w:val="en-GB"/>
+              </w:rPr>
+              <w:t>: benign with a score of 0.083 </w:t>
             </w:r>
           </w:p>
           <w:p>
@@ -1195,11 +1400,47 @@
                 <w:lang w:val="en-GB"/>
               </w:rPr>
             </w:pPr>
-            <w:r>
-              <w:rPr>
-                <w:lang w:val="en-GB"/>
-              </w:rPr>
-              <w:t>ClinVar: rs1042522 clasificada como likely benign</w:t>
+            <w:proofErr w:type="spellStart"/>
+            <w:r>
+              <w:rPr>
+                <w:lang w:val="en-GB"/>
+              </w:rPr>
+              <w:t>ClinVar</w:t>
+            </w:r>
+            <w:proofErr w:type="spellEnd"/>
+            <w:r>
+              <w:rPr>
+                <w:lang w:val="en-GB"/>
+              </w:rPr>
+              <w:t xml:space="preserve">: rs1042522 </w:t>
+            </w:r>
+            <w:proofErr w:type="spellStart"/>
+            <w:r>
+              <w:rPr>
+                <w:lang w:val="en-GB"/>
+              </w:rPr>
+              <w:t>clasificada</w:t>
+            </w:r>
+            <w:proofErr w:type="spellEnd"/>
+            <w:r>
+              <w:rPr>
+                <w:lang w:val="en-GB"/>
+              </w:rPr>
+              <w:t xml:space="preserve"> </w:t>
+            </w:r>
+            <w:proofErr w:type="spellStart"/>
+            <w:r>
+              <w:rPr>
+                <w:lang w:val="en-GB"/>
+              </w:rPr>
+              <w:t>como</w:t>
+            </w:r>
+            <w:proofErr w:type="spellEnd"/>
+            <w:r>
+              <w:rPr>
+                <w:lang w:val="en-GB"/>
+              </w:rPr>
+              <w:t xml:space="preserve"> likely benign</w:t>
             </w:r>
           </w:p>
           <w:p>
@@ -1213,8 +1454,16 @@
               <w:rPr>
                 <w:lang w:val="en-GB"/>
               </w:rPr>
-              <w:t>Franklin: VUS, Low Oncologic Suport</w:t>
-            </w:r>
+              <w:t xml:space="preserve">Franklin: VUS, Low Oncologic </w:t>
+            </w:r>
+            <w:proofErr w:type="spellStart"/>
+            <w:r>
+              <w:rPr>
+                <w:lang w:val="en-GB"/>
+              </w:rPr>
+              <w:t>Suport</w:t>
+            </w:r>
+            <w:proofErr w:type="spellEnd"/>
           </w:p>
           <w:p>
             <w:pPr>
@@ -1332,7 +1581,95 @@
               <w:cnfStyle w:val="000000100000" w:firstRow="0" w:lastRow="0" w:firstColumn="0" w:lastColumn="0" w:oddVBand="0" w:evenVBand="0" w:oddHBand="1" w:evenHBand="0" w:firstRowFirstColumn="0" w:firstRowLastColumn="0" w:lastRowFirstColumn="0" w:lastRowLastColumn="0"/>
             </w:pPr>
             <w:r>
-              <w:t>Homo sapiens (P04637), Pan troglodytes (H2QC53), Mus musculus (P02340), Gallus gallus (P10360), Xenopus tropicalis (Q6NTF1), Danio rerio (P79734), Drosophila melanogaster (Q8IMZ4), Caenorhabditis elegans (Q20646)</w:t>
+              <w:t xml:space="preserve">Homo sapiens (P04637), Pan </w:t>
+            </w:r>
+            <w:proofErr w:type="spellStart"/>
+            <w:r>
+              <w:t>troglodytes</w:t>
+            </w:r>
+            <w:proofErr w:type="spellEnd"/>
+            <w:r>
+              <w:t xml:space="preserve"> (H2QC53), Mus </w:t>
+            </w:r>
+            <w:proofErr w:type="spellStart"/>
+            <w:r>
+              <w:t>musculus</w:t>
+            </w:r>
+            <w:proofErr w:type="spellEnd"/>
+            <w:r>
+              <w:t xml:space="preserve"> (P02340), </w:t>
+            </w:r>
+            <w:proofErr w:type="spellStart"/>
+            <w:r>
+              <w:t>Gallus</w:t>
+            </w:r>
+            <w:proofErr w:type="spellEnd"/>
+            <w:r>
+              <w:t xml:space="preserve"> </w:t>
+            </w:r>
+            <w:proofErr w:type="spellStart"/>
+            <w:r>
+              <w:t>gallus</w:t>
+            </w:r>
+            <w:proofErr w:type="spellEnd"/>
+            <w:r>
+              <w:t xml:space="preserve"> (P10360), </w:t>
+            </w:r>
+            <w:proofErr w:type="spellStart"/>
+            <w:r>
+              <w:t>Xenopus</w:t>
+            </w:r>
+            <w:proofErr w:type="spellEnd"/>
+            <w:r>
+              <w:t xml:space="preserve"> </w:t>
+            </w:r>
+            <w:proofErr w:type="spellStart"/>
+            <w:r>
+              <w:t>tropicalis</w:t>
+            </w:r>
+            <w:proofErr w:type="spellEnd"/>
+            <w:r>
+              <w:t xml:space="preserve"> (Q6NTF1), </w:t>
+            </w:r>
+            <w:proofErr w:type="spellStart"/>
+            <w:r>
+              <w:t>Danio</w:t>
+            </w:r>
+            <w:proofErr w:type="spellEnd"/>
+            <w:r>
+              <w:t xml:space="preserve"> </w:t>
+            </w:r>
+            <w:proofErr w:type="spellStart"/>
+            <w:r>
+              <w:t>rerio</w:t>
+            </w:r>
+            <w:proofErr w:type="spellEnd"/>
+            <w:r>
+              <w:t xml:space="preserve"> (P79734), Drosophila </w:t>
+            </w:r>
+            <w:proofErr w:type="spellStart"/>
+            <w:r>
+              <w:t>melanogaster</w:t>
+            </w:r>
+            <w:proofErr w:type="spellEnd"/>
+            <w:r>
+              <w:t xml:space="preserve"> (Q8IMZ4), </w:t>
+            </w:r>
+            <w:proofErr w:type="spellStart"/>
+            <w:r>
+              <w:t>Caenorhabditis</w:t>
+            </w:r>
+            <w:proofErr w:type="spellEnd"/>
+            <w:r>
+              <w:t xml:space="preserve"> </w:t>
+            </w:r>
+            <w:proofErr w:type="spellStart"/>
+            <w:r>
+              <w:t>elegans</w:t>
+            </w:r>
+            <w:proofErr w:type="spellEnd"/>
+            <w:r>
+              <w:t xml:space="preserve"> (Q20646)</w:t>
             </w:r>
             <w:r>
               <w:t>.</w:t>
@@ -1398,7 +1735,19 @@
               <w:cnfStyle w:val="000000100000" w:firstRow="0" w:lastRow="0" w:firstColumn="0" w:lastColumn="0" w:oddVBand="0" w:evenVBand="0" w:oddHBand="1" w:evenHBand="0" w:firstRowFirstColumn="0" w:firstRowLastColumn="0" w:lastRowFirstColumn="0" w:lastRowLastColumn="0"/>
             </w:pPr>
             <w:r>
-              <w:t xml:space="preserve">Se observa que en los vertebrados (mamíferos, amfíbios, ave, peces) la proteína se encuentra conservada. Los invertebrados no muestran una secuencia aminoacídica muy conservada, ni entre ellos, ni con los vertebrados. Esto indica </w:t>
+              <w:t xml:space="preserve">Se observa que en vertebrados (mamíferos, </w:t>
+            </w:r>
+            <w:r>
+              <w:t>anfibios</w:t>
+            </w:r>
+            <w:r>
+              <w:t>, ave</w:t>
+            </w:r>
+            <w:r>
+              <w:t>s</w:t>
+            </w:r>
+            <w:r>
+              <w:t xml:space="preserve">, peces) la proteína se encuentra conservada. Los invertebrados no muestran una secuencia aminoacídica muy conservada, ni entre ellos, ni con los vertebrados. Esto indica </w:t>
             </w:r>
             <w:r>
               <w:t>que es una proteína biológicamente esencial y funcionalmente crítica, y que su secuencia ha cambiado muy poco debido a una intensa presión evolutiva.</w:t>
@@ -1665,20 +2014,52 @@
               <w:cnfStyle w:val="000000100000" w:firstRow="0" w:lastRow="0" w:firstColumn="0" w:lastColumn="0" w:oddVBand="0" w:evenVBand="0" w:oddHBand="1" w:evenHBand="0" w:firstRowFirstColumn="0" w:firstRowLastColumn="0" w:lastRowFirstColumn="0" w:lastRowLastColumn="0"/>
             </w:pPr>
             <w:r>
-              <w:t>Es una variante en el gen TP53 (exón 4). Es un cambio de aminoácido (Prolina a Leucina en posición 72). Aunque el gen es crítico para el cáncer y la variante es muy rara en la población, las predicciones computacionales (SIFT/PolyPhen) y los datos clínicos sugieren que este cambio específico probablemente NO es dañino y la proteína sigue funcionando bien.</w:t>
-            </w:r>
-          </w:p>
-          <w:p>
-            <w:pPr>
-              <w:cnfStyle w:val="000000100000" w:firstRow="0" w:lastRow="0" w:firstColumn="0" w:lastColumn="0" w:oddVBand="0" w:evenVBand="0" w:oddHBand="1" w:evenHBand="0" w:firstRowFirstColumn="0" w:firstRowLastColumn="0" w:lastRowFirstColumn="0" w:lastRowLastColumn="0"/>
-            </w:pPr>
-          </w:p>
-          <w:p>
-            <w:pPr>
-              <w:cnfStyle w:val="000000100000" w:firstRow="0" w:lastRow="0" w:firstColumn="0" w:lastColumn="0" w:oddVBand="0" w:evenVBand="0" w:oddHBand="1" w:evenHBand="0" w:firstRowFirstColumn="0" w:firstRowLastColumn="0" w:lastRowFirstColumn="0" w:lastRowLastColumn="0"/>
-            </w:pPr>
-            <w:r>
-              <w:t>Según uniprot, el aa 72 se encuentra en varias regiones y motivos como por ejemplo:</w:t>
+              <w:t>Es una variante en el gen TP53 (exón 4). Es un cambio de aminoácido (Prolina a Leucina en posición 72). Aunque el gen es crítico para el cáncer y la variante es muy rara en la población, las predicciones computacionales (SIFT/</w:t>
+            </w:r>
+            <w:proofErr w:type="spellStart"/>
+            <w:r>
+              <w:t>PolyPhen</w:t>
+            </w:r>
+            <w:proofErr w:type="spellEnd"/>
+            <w:r>
+              <w:t>) y los datos clínicos sugieren que este cambio específico probablemente NO es dañino y la proteína sigue funcionando bien.</w:t>
+            </w:r>
+          </w:p>
+          <w:p>
+            <w:pPr>
+              <w:cnfStyle w:val="000000100000" w:firstRow="0" w:lastRow="0" w:firstColumn="0" w:lastColumn="0" w:oddVBand="0" w:evenVBand="0" w:oddHBand="1" w:evenHBand="0" w:firstRowFirstColumn="0" w:firstRowLastColumn="0" w:lastRowFirstColumn="0" w:lastRowLastColumn="0"/>
+            </w:pPr>
+          </w:p>
+          <w:p>
+            <w:pPr>
+              <w:cnfStyle w:val="000000100000" w:firstRow="0" w:lastRow="0" w:firstColumn="0" w:lastColumn="0" w:oddVBand="0" w:evenVBand="0" w:oddHBand="1" w:evenHBand="0" w:firstRowFirstColumn="0" w:firstRowLastColumn="0" w:lastRowFirstColumn="0" w:lastRowLastColumn="0"/>
+            </w:pPr>
+            <w:r>
+              <w:t xml:space="preserve">Según </w:t>
+            </w:r>
+            <w:proofErr w:type="spellStart"/>
+            <w:r>
+              <w:t>uniprot</w:t>
+            </w:r>
+            <w:proofErr w:type="spellEnd"/>
+            <w:r>
+              <w:t xml:space="preserve">, el </w:t>
+            </w:r>
+            <w:proofErr w:type="spellStart"/>
+            <w:r>
+              <w:t>aa</w:t>
+            </w:r>
+            <w:proofErr w:type="spellEnd"/>
+            <w:r>
+              <w:t xml:space="preserve"> 72 se encuentra en varias regiones y motivos </w:t>
+            </w:r>
+            <w:proofErr w:type="gramStart"/>
+            <w:r>
+              <w:t>como</w:t>
+            </w:r>
+            <w:proofErr w:type="gramEnd"/>
+            <w:r>
+              <w:t xml:space="preserve"> por ejemplo:</w:t>
             </w:r>
           </w:p>
           <w:p>
@@ -1690,7 +2071,15 @@
               <w:cnfStyle w:val="000000100000" w:firstRow="0" w:lastRow="0" w:firstColumn="0" w:lastColumn="0" w:oddVBand="0" w:evenVBand="0" w:oddHBand="1" w:evenHBand="0" w:firstRowFirstColumn="0" w:firstRowLastColumn="0" w:lastRowFirstColumn="0" w:lastRowLastColumn="0"/>
             </w:pPr>
             <w:r>
-              <w:t>1-83: interacction w/ HRMT1L2</w:t>
+              <w:t xml:space="preserve">1-83: </w:t>
+            </w:r>
+            <w:proofErr w:type="spellStart"/>
+            <w:r>
+              <w:t>interacction</w:t>
+            </w:r>
+            <w:proofErr w:type="spellEnd"/>
+            <w:r>
+              <w:t xml:space="preserve"> w/ HRMT1L2</w:t>
             </w:r>
           </w:p>
           <w:p>
@@ -1702,7 +2091,15 @@
               <w:cnfStyle w:val="000000100000" w:firstRow="0" w:lastRow="0" w:firstColumn="0" w:lastColumn="0" w:oddVBand="0" w:evenVBand="0" w:oddHBand="1" w:evenHBand="0" w:firstRowFirstColumn="0" w:firstRowLastColumn="0" w:lastRowFirstColumn="0" w:lastRowLastColumn="0"/>
             </w:pPr>
             <w:r>
-              <w:t>1-320: interacction w/ CCAR2</w:t>
+              <w:t xml:space="preserve">1-320: </w:t>
+            </w:r>
+            <w:proofErr w:type="spellStart"/>
+            <w:r>
+              <w:t>interacction</w:t>
+            </w:r>
+            <w:proofErr w:type="spellEnd"/>
+            <w:r>
+              <w:t xml:space="preserve"> w/ CCAR2</w:t>
             </w:r>
           </w:p>
           <w:p>
@@ -1720,7 +2117,21 @@
               <w:rPr>
                 <w:lang w:val="en-GB"/>
               </w:rPr>
-              <w:t>50-96 disordered (Liquid-like droplet formation by tumor suppressor p53 induced by multivalent electrostatic interactions between two disordered domains.)</w:t>
+              <w:t xml:space="preserve">50-96 disordered (Liquid-like droplet formation by </w:t>
+            </w:r>
+            <w:proofErr w:type="spellStart"/>
+            <w:r>
+              <w:rPr>
+                <w:lang w:val="en-GB"/>
+              </w:rPr>
+              <w:t>tumor</w:t>
+            </w:r>
+            <w:proofErr w:type="spellEnd"/>
+            <w:r>
+              <w:rPr>
+                <w:lang w:val="en-GB"/>
+              </w:rPr>
+              <w:t xml:space="preserve"> suppressor p53 induced by multivalent electrostatic interactions between two disordered domains.)</w:t>
             </w:r>
           </w:p>
           <w:p>
@@ -1732,23 +2143,101 @@
               <w:cnfStyle w:val="000000100000" w:firstRow="0" w:lastRow="0" w:firstColumn="0" w:lastColumn="0" w:oddVBand="0" w:evenVBand="0" w:oddHBand="1" w:evenHBand="0" w:firstRowFirstColumn="0" w:firstRowLastColumn="0" w:lastRowFirstColumn="0" w:lastRowLastColumn="0"/>
             </w:pPr>
             <w:r>
-              <w:t>66-110: interaction w/ WWOX</w:t>
-            </w:r>
-          </w:p>
-          <w:p>
-            <w:pPr>
-              <w:cnfStyle w:val="000000100000" w:firstRow="0" w:lastRow="0" w:firstColumn="0" w:lastColumn="0" w:oddVBand="0" w:evenVBand="0" w:oddHBand="1" w:evenHBand="0" w:firstRowFirstColumn="0" w:firstRowLastColumn="0" w:lastRowFirstColumn="0" w:lastRowLastColumn="0"/>
-            </w:pPr>
-            <w:r>
-              <w:t>Sin embargo, el aa 72 cae en una región de predicción de alphafold con un confidence score de pLDDT &lt; 50 (very low). Esto no significa simplemente que alphafold no sepa la estructura 3D en esa región porque no sea capaz, sino que estas regiones pueden ser parte de regiones intrínsecamente desordenadas (IDR). Estas regiones son aquellas que no tienen estructura fija porque se dedican a interactuar con otros dominios o son parte de la estructura de un complejo, por lo que son más flexibles que otras zonas.</w:t>
-            </w:r>
-          </w:p>
-          <w:p>
-            <w:pPr>
-              <w:cnfStyle w:val="000000100000" w:firstRow="0" w:lastRow="0" w:firstColumn="0" w:lastColumn="0" w:oddVBand="0" w:evenVBand="0" w:oddHBand="1" w:evenHBand="0" w:firstRowFirstColumn="0" w:firstRowLastColumn="0" w:lastRowFirstColumn="0" w:lastRowLastColumn="0"/>
-            </w:pPr>
-            <w:r>
-              <w:t xml:space="preserve">TP53 contiene esta región  IDR en su lado N-terminal y la zona de los residuos 64-92 se considera rica en prolinas </w:t>
+              <w:t xml:space="preserve">66-110: </w:t>
+            </w:r>
+            <w:proofErr w:type="spellStart"/>
+            <w:r>
+              <w:t>interaction</w:t>
+            </w:r>
+            <w:proofErr w:type="spellEnd"/>
+            <w:r>
+              <w:t xml:space="preserve"> w/ WWOX</w:t>
+            </w:r>
+          </w:p>
+          <w:p>
+            <w:pPr>
+              <w:cnfStyle w:val="000000100000" w:firstRow="0" w:lastRow="0" w:firstColumn="0" w:lastColumn="0" w:oddVBand="0" w:evenVBand="0" w:oddHBand="1" w:evenHBand="0" w:firstRowFirstColumn="0" w:firstRowLastColumn="0" w:lastRowFirstColumn="0" w:lastRowLastColumn="0"/>
+            </w:pPr>
+            <w:r>
+              <w:t xml:space="preserve">Sin embargo, el </w:t>
+            </w:r>
+            <w:proofErr w:type="spellStart"/>
+            <w:r>
+              <w:t>aa</w:t>
+            </w:r>
+            <w:proofErr w:type="spellEnd"/>
+            <w:r>
+              <w:t xml:space="preserve"> 72 cae en una región de predicción de </w:t>
+            </w:r>
+            <w:proofErr w:type="spellStart"/>
+            <w:r>
+              <w:t>alphafold</w:t>
+            </w:r>
+            <w:proofErr w:type="spellEnd"/>
+            <w:r>
+              <w:t xml:space="preserve"> con un </w:t>
+            </w:r>
+            <w:proofErr w:type="spellStart"/>
+            <w:r>
+              <w:t>confidence</w:t>
+            </w:r>
+            <w:proofErr w:type="spellEnd"/>
+            <w:r>
+              <w:t xml:space="preserve"> score de </w:t>
+            </w:r>
+            <w:proofErr w:type="spellStart"/>
+            <w:r>
+              <w:t>pLDDT</w:t>
+            </w:r>
+            <w:proofErr w:type="spellEnd"/>
+            <w:r>
+              <w:t xml:space="preserve"> &lt; 50 (</w:t>
+            </w:r>
+            <w:proofErr w:type="spellStart"/>
+            <w:r>
+              <w:t>very</w:t>
+            </w:r>
+            <w:proofErr w:type="spellEnd"/>
+            <w:r>
+              <w:t xml:space="preserve"> </w:t>
+            </w:r>
+            <w:proofErr w:type="spellStart"/>
+            <w:r>
+              <w:t>low</w:t>
+            </w:r>
+            <w:proofErr w:type="spellEnd"/>
+            <w:r>
+              <w:t xml:space="preserve">). Esto no significa simplemente que </w:t>
+            </w:r>
+            <w:proofErr w:type="spellStart"/>
+            <w:r>
+              <w:t>alphafold</w:t>
+            </w:r>
+            <w:proofErr w:type="spellEnd"/>
+            <w:r>
+              <w:t xml:space="preserve"> no sepa la estructura 3D en esa región porque no sea capaz</w:t>
+            </w:r>
+            <w:r>
+              <w:t xml:space="preserve"> de predecirla</w:t>
+            </w:r>
+            <w:r>
+              <w:t>, sino que estas regiones pueden ser parte de regiones intrínsecamente desordenadas (IDR). Estas regiones son aquellas que no tienen estructura fija porque se dedican a interactuar con otros dominios o son parte de la estructura de un complejo, por lo que son más flexibles que otras zonas.</w:t>
+            </w:r>
+          </w:p>
+          <w:p>
+            <w:pPr>
+              <w:cnfStyle w:val="000000100000" w:firstRow="0" w:lastRow="0" w:firstColumn="0" w:lastColumn="0" w:oddVBand="0" w:evenVBand="0" w:oddHBand="1" w:evenHBand="0" w:firstRowFirstColumn="0" w:firstRowLastColumn="0" w:lastRowFirstColumn="0" w:lastRowLastColumn="0"/>
+            </w:pPr>
+            <w:r>
+              <w:t xml:space="preserve">TP53 contiene esta </w:t>
+            </w:r>
+            <w:proofErr w:type="gramStart"/>
+            <w:r>
+              <w:t>región  IDR</w:t>
+            </w:r>
+            <w:proofErr w:type="gramEnd"/>
+            <w:r>
+              <w:t xml:space="preserve"> en su lado N-terminal y la zona de los residuos 64-92 se considera rica en prolinas </w:t>
             </w:r>
             <w:sdt>
               <w:sdtPr>
@@ -1788,7 +2277,15 @@
               <w:cnfStyle w:val="000000100000" w:firstRow="0" w:lastRow="0" w:firstColumn="0" w:lastColumn="0" w:oddVBand="0" w:evenVBand="0" w:oddHBand="1" w:evenHBand="0" w:firstRowFirstColumn="0" w:firstRowLastColumn="0" w:lastRowFirstColumn="0" w:lastRowLastColumn="0"/>
             </w:pPr>
             <w:r>
-              <w:t>Por ello, la mutación P72L no recibe una predicción de consecuencia fatal, porque no afecta de manera sustancial a la estructura 3D, pues está en constante cambio, además, la prolina es conocida por ser un residuo poco flexible, mientras que la leucina, al contrario. Esto puede derivar en una contribución a la flexibilidad de la zona del aa 72, y por ello no afectando demasiado a su función.</w:t>
+              <w:t xml:space="preserve">Por ello, la mutación P72L no recibe una predicción de consecuencia fatal, porque no afecta de manera sustancial a la estructura 3D, pues está en constante cambio, además, la prolina es conocida por ser un residuo poco flexible, mientras que la leucina, al contrario. Esto puede derivar en una contribución a la flexibilidad de la zona del </w:t>
+            </w:r>
+            <w:proofErr w:type="spellStart"/>
+            <w:r>
+              <w:t>aa</w:t>
+            </w:r>
+            <w:proofErr w:type="spellEnd"/>
+            <w:r>
+              <w:t xml:space="preserve"> 72, y por ello no afectando demasiado a su función.</w:t>
             </w:r>
           </w:p>
           <w:p>
@@ -1797,7 +2294,28 @@
             </w:pPr>
             <w:r>
               <w:lastRenderedPageBreak/>
-              <w:t>Además, en este dominio rico en prolina, hay un polimorfismo bastante común en la pos 72 (Pro72Arg).  Este dominio es necesario para inducir completamente la apoptosis. En esta variante Arg72, la apoptosis se lleva a cabo mejor que en la wt pudiendo influenciar en el riesgo (para bien o para mal) de cáncer, así como el tratamiento que se lleva a cabo. Y es un mejor supresor de proliferación.</w:t>
+              <w:t xml:space="preserve">Además, en este dominio rico en prolina, hay un polimorfismo bastante común en la </w:t>
+            </w:r>
+            <w:proofErr w:type="spellStart"/>
+            <w:proofErr w:type="gramStart"/>
+            <w:r>
+              <w:t>pos</w:t>
+            </w:r>
+            <w:proofErr w:type="spellEnd"/>
+            <w:r>
+              <w:t xml:space="preserve"> 72</w:t>
+            </w:r>
+            <w:proofErr w:type="gramEnd"/>
+            <w:r>
+              <w:t xml:space="preserve"> (Pro72Arg).  Este dominio es necesario para inducir completamente la apoptosis. En esta variante Arg72, la apoptosis se lleva a cabo mejor que en la </w:t>
+            </w:r>
+            <w:proofErr w:type="spellStart"/>
+            <w:r>
+              <w:t>wt</w:t>
+            </w:r>
+            <w:proofErr w:type="spellEnd"/>
+            <w:r>
+              <w:t xml:space="preserve"> pudiendo influenciar en el riesgo (para bien o para mal) de cáncer, así como el tratamiento que se lleva a cabo. Y es un mejor supresor de proliferación.</w:t>
             </w:r>
           </w:p>
           <w:p>
@@ -1870,7 +2388,47 @@
               <w:cnfStyle w:val="000000000000" w:firstRow="0" w:lastRow="0" w:firstColumn="0" w:lastColumn="0" w:oddVBand="0" w:evenVBand="0" w:oddHBand="0" w:evenHBand="0" w:firstRowFirstColumn="0" w:firstRowLastColumn="0" w:lastRowFirstColumn="0" w:lastRowLastColumn="0"/>
             </w:pPr>
             <w:r>
-              <w:t xml:space="preserve">TP53 está muy relacionada con tumores (Adenocarcinoma, papilloma, cáncer colorectal, glioma, osteosarcoma, cáncer de mama, carcinoma hepatocelular, carcinoma nasofaríngeo y cancer pandreático), pero ya se ha visto que no se predice patogenicidad para esta mutación concreta. La mutación Pro72Arg se vincula a Li-Fraumeni síndrome. </w:t>
+              <w:t xml:space="preserve">TP53 está muy relacionada con tumores (Adenocarcinoma, </w:t>
+            </w:r>
+            <w:proofErr w:type="spellStart"/>
+            <w:r>
+              <w:t>papilloma</w:t>
+            </w:r>
+            <w:proofErr w:type="spellEnd"/>
+            <w:r>
+              <w:t xml:space="preserve">, cáncer </w:t>
+            </w:r>
+            <w:proofErr w:type="spellStart"/>
+            <w:r>
+              <w:t>colorectal</w:t>
+            </w:r>
+            <w:proofErr w:type="spellEnd"/>
+            <w:r>
+              <w:t xml:space="preserve">, glioma, osteosarcoma, cáncer de mama, carcinoma hepatocelular, carcinoma nasofaríngeo y </w:t>
+            </w:r>
+            <w:proofErr w:type="spellStart"/>
+            <w:r>
+              <w:t>cancer</w:t>
+            </w:r>
+            <w:proofErr w:type="spellEnd"/>
+            <w:r>
+              <w:t xml:space="preserve"> </w:t>
+            </w:r>
+            <w:proofErr w:type="spellStart"/>
+            <w:r>
+              <w:t>pandreático</w:t>
+            </w:r>
+            <w:proofErr w:type="spellEnd"/>
+            <w:r>
+              <w:t>), pero ya se ha visto que no se predice patogenicidad para esta mutación concreta. La mutación Pro72Arg se vincula a Li-</w:t>
+            </w:r>
+            <w:proofErr w:type="spellStart"/>
+            <w:r>
+              <w:t>Fraumeni</w:t>
+            </w:r>
+            <w:proofErr w:type="spellEnd"/>
+            <w:r>
+              <w:t xml:space="preserve"> síndrome. </w:t>
             </w:r>
           </w:p>
         </w:tc>
@@ -1951,7 +2509,15 @@
               <w:t>S</w:t>
             </w:r>
             <w:r>
-              <w:t>índrome de Li-Fraumeni (MIM:151623)</w:t>
+              <w:t>índrome de Li-</w:t>
+            </w:r>
+            <w:proofErr w:type="spellStart"/>
+            <w:r>
+              <w:t>Fraumeni</w:t>
+            </w:r>
+            <w:proofErr w:type="spellEnd"/>
+            <w:r>
+              <w:t xml:space="preserve"> (MIM:151623)</w:t>
             </w:r>
           </w:p>
         </w:tc>
@@ -1995,7 +2561,14 @@
                 <w:b/>
                 <w:bCs/>
               </w:rPr>
-              <w:t>Patrón de heréncia</w:t>
+              <w:t xml:space="preserve">Patrón de </w:t>
+            </w:r>
+            <w:r>
+              <w:rPr>
+                <w:b/>
+                <w:bCs/>
+              </w:rPr>
+              <w:t>herencia</w:t>
             </w:r>
           </w:p>
         </w:tc>
@@ -2008,7 +2581,15 @@
               <w:cnfStyle w:val="000000000000" w:firstRow="0" w:lastRow="0" w:firstColumn="0" w:lastColumn="0" w:oddVBand="0" w:evenVBand="0" w:oddHBand="0" w:evenHBand="0" w:firstRowFirstColumn="0" w:firstRowLastColumn="0" w:lastRowFirstColumn="0" w:lastRowLastColumn="0"/>
             </w:pPr>
             <w:r>
-              <w:t xml:space="preserve">La mayoría de patologías asociadas se vinculan a mutaciones puntuales o a un patrón de herencia autosómico dominante. </w:t>
+              <w:t xml:space="preserve">La mayoría de </w:t>
+            </w:r>
+            <w:proofErr w:type="gramStart"/>
+            <w:r>
+              <w:t>patologías</w:t>
+            </w:r>
+            <w:proofErr w:type="gramEnd"/>
+            <w:r>
+              <w:t xml:space="preserve"> asociadas se vinculan a mutaciones puntuales o a un patrón de herencia autosómico dominante. </w:t>
             </w:r>
           </w:p>
         </w:tc>
@@ -2072,7 +2653,14 @@
             </w:r>
             <w:r>
               <w:noBreakHyphen/>
-              <w:t xml:space="preserve">Fraumeni </w:t>
+            </w:r>
+            <w:proofErr w:type="spellStart"/>
+            <w:r>
+              <w:t>Fraumeni</w:t>
+            </w:r>
+            <w:proofErr w:type="spellEnd"/>
+            <w:r>
+              <w:t xml:space="preserve"> </w:t>
             </w:r>
             <w:r>
               <w:t>s</w:t>
@@ -2132,7 +2720,23 @@
               <w:cnfStyle w:val="000000000000" w:firstRow="0" w:lastRow="0" w:firstColumn="0" w:lastColumn="0" w:oddVBand="0" w:evenVBand="0" w:oddHBand="0" w:evenHBand="0" w:firstRowFirstColumn="0" w:firstRowLastColumn="0" w:lastRowFirstColumn="0" w:lastRowLastColumn="0"/>
             </w:pPr>
             <w:r>
-              <w:t>El análisis en KEGG Pathways muestra que TP53 (KO: K04451) participa principalmente en la ruta de señalización de p53 (hsa04115), así como en rutas relacionadas con el control del ciclo celular (hsa04110) y la apoptosis (hsa04210). Estas vías regulan procesos clave como la respuesta al daño en el ADN, la detención del ciclo y la muerte celulares programada. La vía de señalización de p53 también se ha relacionado con la regulación del metabolismo celular y la homeostasis energética a través de su interacción con otras rutas como PI3K-Akt. No obstante, la variante p.Pro72Leu analizada no presenta evidencia de un impacto funcional significativo sobre estas rutas, por lo que no se puede establecer una asociación directa con obesidad u otras alteraciones metabólicas.</w:t>
+              <w:t xml:space="preserve">El análisis en KEGG </w:t>
+            </w:r>
+            <w:proofErr w:type="spellStart"/>
+            <w:r>
+              <w:t>Pathways</w:t>
+            </w:r>
+            <w:proofErr w:type="spellEnd"/>
+            <w:r>
+              <w:t xml:space="preserve"> muestra que TP53 (KO: K04451) participa principalmente en la ruta de señalización de p53 (hsa04115), así como en rutas relacionadas con el control del ciclo celular (hsa04110) y la apoptosis (hsa04210). Estas vías regulan procesos clave como la respuesta al daño en el ADN, la detención del ciclo y la muerte celulares programada. La vía de señalización de p53 también se ha relacionado con la regulación del metabolismo celular y la homeostasis energética a través de su interacción con otras rutas como PI3K-Akt. No obstante, la variante </w:t>
+            </w:r>
+            <w:proofErr w:type="gramStart"/>
+            <w:r>
+              <w:t>p.Pro</w:t>
+            </w:r>
+            <w:proofErr w:type="gramEnd"/>
+            <w:r>
+              <w:t>72Leu analizada no presenta evidencia de un impacto funcional significativo sobre estas rutas, por lo que no se puede establecer una asociación directa con obesidad u otras alteraciones metabólicas.</w:t>
             </w:r>
           </w:p>
           <w:p>
@@ -2147,11 +2751,33 @@
                 <w:lang w:val="en-GB"/>
               </w:rPr>
             </w:pPr>
-            <w:r>
-              <w:rPr>
-                <w:lang w:val="en-GB"/>
-              </w:rPr>
-              <w:t xml:space="preserve">Polimorfism at codon 72 implication in pre-diabetic and diabetic phenotypes. R72 mice developed insulin reistance fatty liver disease (NAFLD) compared to P72 mice also fed the HFD. </w:t>
+            <w:proofErr w:type="spellStart"/>
+            <w:r>
+              <w:rPr>
+                <w:lang w:val="en-GB"/>
+              </w:rPr>
+              <w:t>Polimorfism</w:t>
+            </w:r>
+            <w:proofErr w:type="spellEnd"/>
+            <w:r>
+              <w:rPr>
+                <w:lang w:val="en-GB"/>
+              </w:rPr>
+              <w:t xml:space="preserve"> at codon 72 implication in pre-diabetic and diabetic phenotypes. R72 mice developed insulin </w:t>
+            </w:r>
+            <w:proofErr w:type="spellStart"/>
+            <w:r>
+              <w:rPr>
+                <w:lang w:val="en-GB"/>
+              </w:rPr>
+              <w:t>reistance</w:t>
+            </w:r>
+            <w:proofErr w:type="spellEnd"/>
+            <w:r>
+              <w:rPr>
+                <w:lang w:val="en-GB"/>
+              </w:rPr>
+              <w:t xml:space="preserve"> fatty liver disease (NAFLD) compared to P72 mice also fed the HFD. </w:t>
             </w:r>
             <w:sdt>
               <w:sdtPr>
@@ -2194,14 +2820,52 @@
               <w:rPr>
                 <w:lang w:val="en-GB"/>
               </w:rPr>
-              <w:t>KEGG. TP53 signaling pathway:</w:t>
+              <w:t xml:space="preserve">KEGG. TP53 </w:t>
+            </w:r>
+            <w:proofErr w:type="spellStart"/>
+            <w:r>
+              <w:rPr>
+                <w:lang w:val="en-GB"/>
+              </w:rPr>
+              <w:t>signaling</w:t>
+            </w:r>
+            <w:proofErr w:type="spellEnd"/>
+            <w:r>
+              <w:rPr>
+                <w:lang w:val="en-GB"/>
+              </w:rPr>
+              <w:t xml:space="preserve"> pathway:</w:t>
             </w:r>
             <w:r>
               <w:rPr>
                 <w:lang w:val="en-GB"/>
               </w:rPr>
               <w:br/>
-              <w:t>p53 activation is induced by a number of stress signals, including DNA damage, oxidative stress and activated oncogenes. The p53 protein is employed as a transcriptional activator of p53-regulated genes. This results in three major outputs; cell cycle arrest, cellular senescence or apoptosis. Other p53-regulated gene functions communicate with adjacent cells, repair the damaged DNA or set up positive and negative feedback loops that enhance or attenuate the functions of the p53 protein and integrate these stress responses with other signal transduction pathways.</w:t>
+              <w:t xml:space="preserve">p53 activation is induced by </w:t>
+            </w:r>
+            <w:r>
+              <w:rPr>
+                <w:lang w:val="en-GB"/>
+              </w:rPr>
+              <w:t>several</w:t>
+            </w:r>
+            <w:r>
+              <w:rPr>
+                <w:lang w:val="en-GB"/>
+              </w:rPr>
+              <w:t xml:space="preserve"> stress signals, including DNA damage, oxidative stress and activated oncogenes. The p53 protein is employed as a transcriptional activator of p53-regulated genes. This results in three major </w:t>
+            </w:r>
+            <w:r>
+              <w:rPr>
+                <w:lang w:val="en-GB"/>
+              </w:rPr>
+              <w:t>outputs:</w:t>
+            </w:r>
+            <w:r>
+              <w:rPr>
+                <w:lang w:val="en-GB"/>
+              </w:rPr>
+              <w:t xml:space="preserve"> cell cycle arrest, cellular senescence or apoptosis. Other p53-regulated gene functions communicate with adjacent cells, repair the damaged DNA or set up positive and negative feedback loops that enhance or attenuate the functions of the p53 protein and integrate these stress responses with other signal transduction pathways.</w:t>
             </w:r>
           </w:p>
         </w:tc>
@@ -2453,11 +3117,19 @@
           <w:lang w:val="en-GB"/>
         </w:rPr>
       </w:pPr>
+      <w:proofErr w:type="spellStart"/>
       <w:r>
         <w:rPr>
           <w:lang w:val="en-GB"/>
         </w:rPr>
-        <w:t xml:space="preserve">dbSNP </w:t>
+        <w:t>dbSNP</w:t>
+      </w:r>
+      <w:proofErr w:type="spellEnd"/>
+      <w:r>
+        <w:rPr>
+          <w:lang w:val="en-GB"/>
+        </w:rPr>
+        <w:t xml:space="preserve"> </w:t>
       </w:r>
       <w:hyperlink r:id="rId12" w:history="1">
         <w:r>
@@ -2483,8 +3155,13 @@
           <w:numId w:val="2"/>
         </w:numPr>
       </w:pPr>
+      <w:proofErr w:type="spellStart"/>
       <w:r>
-        <w:t xml:space="preserve">GnomAD </w:t>
+        <w:t>GnomAD</w:t>
+      </w:r>
+      <w:proofErr w:type="spellEnd"/>
+      <w:r>
+        <w:t xml:space="preserve"> </w:t>
       </w:r>
       <w:hyperlink r:id="rId13" w:history="1">
         <w:r>
@@ -2506,8 +3183,21 @@
           <w:numId w:val="2"/>
         </w:numPr>
       </w:pPr>
+      <w:proofErr w:type="spellStart"/>
       <w:r>
-        <w:t xml:space="preserve">Ensembl freq poblacionales </w:t>
+        <w:t>Ensembl</w:t>
+      </w:r>
+      <w:proofErr w:type="spellEnd"/>
+      <w:r>
+        <w:t xml:space="preserve"> </w:t>
+      </w:r>
+      <w:proofErr w:type="spellStart"/>
+      <w:r>
+        <w:t>freq</w:t>
+      </w:r>
+      <w:proofErr w:type="spellEnd"/>
+      <w:r>
+        <w:t xml:space="preserve"> poblacionales </w:t>
       </w:r>
       <w:hyperlink r:id="rId14" w:history="1">
         <w:r>
@@ -2529,8 +3219,13 @@
           <w:numId w:val="2"/>
         </w:numPr>
       </w:pPr>
+      <w:proofErr w:type="spellStart"/>
       <w:r>
-        <w:t xml:space="preserve">UniProt </w:t>
+        <w:t>UniProt</w:t>
+      </w:r>
+      <w:proofErr w:type="spellEnd"/>
+      <w:r>
+        <w:t xml:space="preserve"> </w:t>
       </w:r>
       <w:hyperlink r:id="rId15" w:history="1">
         <w:r>
@@ -2592,7 +3287,21 @@
         <w:rPr>
           <w:lang w:val="en-GB"/>
         </w:rPr>
-        <w:t xml:space="preserve">NCBI ClinVar </w:t>
+        <w:t xml:space="preserve">NCBI </w:t>
+      </w:r>
+      <w:proofErr w:type="spellStart"/>
+      <w:r>
+        <w:rPr>
+          <w:lang w:val="en-GB"/>
+        </w:rPr>
+        <w:t>ClinVar</w:t>
+      </w:r>
+      <w:proofErr w:type="spellEnd"/>
+      <w:r>
+        <w:rPr>
+          <w:lang w:val="en-GB"/>
+        </w:rPr>
+        <w:t xml:space="preserve"> </w:t>
       </w:r>
       <w:hyperlink r:id="rId17" w:history="1">
         <w:r>
@@ -2621,11 +3330,19 @@
           <w:lang w:val="en-GB"/>
         </w:rPr>
       </w:pPr>
+      <w:proofErr w:type="spellStart"/>
       <w:r>
         <w:rPr>
           <w:lang w:val="en-GB"/>
         </w:rPr>
-        <w:t xml:space="preserve">ClustalOmega </w:t>
+        <w:t>ClustalOmega</w:t>
+      </w:r>
+      <w:proofErr w:type="spellEnd"/>
+      <w:r>
+        <w:rPr>
+          <w:lang w:val="en-GB"/>
+        </w:rPr>
+        <w:t xml:space="preserve"> </w:t>
       </w:r>
       <w:r>
         <w:rPr>

</xml_diff>